<commit_message>
AUTO FROM WORK 23.02.2022  8:51:38,24
</commit_message>
<xml_diff>
--- a/2-kurs/2-2/Конструирование_программ_и_языки_программирования_№2/listopadova/Контрольная работа 2 вариант 21.docx
+++ b/2-kurs/2-2/Конструирование_программ_и_языки_программирования_№2/listopadova/Контрольная работа 2 вариант 21.docx
@@ -503,6 +503,7 @@
         </w:rPr>
         <w:t xml:space="preserve">. </w:t>
       </w:r>
+      <w:proofErr w:type="spellStart"/>
       <w:r>
         <w:rPr>
           <w:rFonts w:ascii="Times New Roman" w:hAnsi="Times New Roman"/>
@@ -511,6 +512,7 @@
         </w:rPr>
         <w:t>Листопадова</w:t>
       </w:r>
+      <w:proofErr w:type="spellEnd"/>
     </w:p>
     <w:p>
       <w:pPr>
@@ -628,7 +630,6 @@
           <w:b w:val="0"/>
           <w:sz w:val="28"/>
           <w:szCs w:val="28"/>
-          <w:lang w:val="en-US"/>
         </w:rPr>
         <w:t>2</w:t>
       </w:r>
@@ -650,22 +651,67 @@
         <w:jc w:val="center"/>
         <w:rPr>
           <w:rFonts w:ascii="Times New Roman" w:hAnsi="Times New Roman"/>
-          <w:color w:val="000000"/>
-          <w:sz w:val="32"/>
-          <w:szCs w:val="32"/>
-          <w:lang w:val="en-US"/>
-        </w:rPr>
-      </w:pPr>
-      <w:r>
-        <w:rPr>
-          <w:rFonts w:ascii="Times New Roman" w:hAnsi="Times New Roman"/>
+          <w:b/>
+          <w:color w:val="000000"/>
+          <w:sz w:val="32"/>
+          <w:szCs w:val="32"/>
+        </w:rPr>
+      </w:pPr>
+      <w:r>
+        <w:rPr>
+          <w:rFonts w:ascii="Times New Roman" w:hAnsi="Times New Roman"/>
+          <w:b/>
           <w:color w:val="000000"/>
           <w:sz w:val="32"/>
           <w:szCs w:val="32"/>
         </w:rPr>
         <w:lastRenderedPageBreak/>
-        <w:t xml:space="preserve">22, </w:t>
-      </w:r>
+        <w:t>22</w:t>
+      </w:r>
+      <w:proofErr w:type="gramStart"/>
+      <w:r>
+        <w:rPr>
+          <w:rFonts w:ascii="Times New Roman" w:hAnsi="Times New Roman"/>
+          <w:b/>
+          <w:color w:val="000000"/>
+          <w:sz w:val="32"/>
+          <w:szCs w:val="32"/>
+        </w:rPr>
+        <w:t xml:space="preserve"> </w:t>
+      </w:r>
+      <w:r>
+        <w:rPr>
+          <w:rFonts w:ascii="Times New Roman" w:hAnsi="Times New Roman"/>
+          <w:b/>
+          <w:color w:val="000000"/>
+          <w:sz w:val="32"/>
+          <w:szCs w:val="32"/>
+        </w:rPr>
+        <w:t>О</w:t>
+      </w:r>
+      <w:proofErr w:type="gramEnd"/>
+      <w:r>
+        <w:rPr>
+          <w:rFonts w:ascii="Times New Roman" w:hAnsi="Times New Roman"/>
+          <w:b/>
+          <w:color w:val="000000"/>
+          <w:sz w:val="32"/>
+          <w:szCs w:val="32"/>
+        </w:rPr>
+        <w:t xml:space="preserve">характеризуйте класс </w:t>
+      </w:r>
+      <w:proofErr w:type="spellStart"/>
+      <w:r>
+        <w:rPr>
+          <w:rFonts w:ascii="Times New Roman" w:hAnsi="Times New Roman"/>
+          <w:b/>
+          <w:color w:val="000000"/>
+          <w:sz w:val="32"/>
+          <w:szCs w:val="32"/>
+        </w:rPr>
+        <w:t>WebClient</w:t>
+      </w:r>
+      <w:proofErr w:type="spellEnd"/>
     </w:p>
     <w:p>
       <w:pPr>
@@ -679,7 +725,6 @@
           <w:color w:val="000000"/>
           <w:sz w:val="32"/>
           <w:szCs w:val="32"/>
-          <w:lang w:val="en-US"/>
         </w:rPr>
       </w:pPr>
     </w:p>
@@ -691,16 +736,14 @@
           <w:color w:val="000000"/>
           <w:sz w:val="32"/>
           <w:szCs w:val="32"/>
-          <w:lang w:val="en-US"/>
-        </w:rPr>
-      </w:pPr>
-      <w:r>
-        <w:rPr>
-          <w:rFonts w:ascii="Times New Roman" w:hAnsi="Times New Roman"/>
-          <w:color w:val="000000"/>
-          <w:sz w:val="32"/>
-          <w:szCs w:val="32"/>
-          <w:lang w:val="en-US"/>
+        </w:rPr>
+      </w:pPr>
+      <w:r>
+        <w:rPr>
+          <w:rFonts w:ascii="Times New Roman" w:hAnsi="Times New Roman"/>
+          <w:color w:val="000000"/>
+          <w:sz w:val="32"/>
+          <w:szCs w:val="32"/>
         </w:rPr>
         <w:br w:type="page"/>
       </w:r>
@@ -714,21 +757,54 @@
         <w:jc w:val="center"/>
         <w:rPr>
           <w:rFonts w:ascii="Times New Roman" w:hAnsi="Times New Roman"/>
-          <w:color w:val="000000"/>
-          <w:sz w:val="32"/>
-          <w:szCs w:val="32"/>
-          <w:lang w:val="en-US"/>
-        </w:rPr>
-      </w:pPr>
-      <w:r>
-        <w:rPr>
-          <w:rFonts w:ascii="Times New Roman" w:hAnsi="Times New Roman"/>
+          <w:b/>
+          <w:color w:val="000000"/>
+          <w:sz w:val="32"/>
+          <w:szCs w:val="32"/>
+        </w:rPr>
+      </w:pPr>
+      <w:r>
+        <w:rPr>
+          <w:rFonts w:ascii="Times New Roman" w:hAnsi="Times New Roman"/>
+          <w:b/>
           <w:color w:val="000000"/>
           <w:sz w:val="32"/>
           <w:szCs w:val="32"/>
         </w:rPr>
         <w:lastRenderedPageBreak/>
         <w:t>29</w:t>
+      </w:r>
+      <w:proofErr w:type="gramStart"/>
+      <w:r>
+        <w:rPr>
+          <w:rFonts w:ascii="Times New Roman" w:hAnsi="Times New Roman"/>
+          <w:b/>
+          <w:color w:val="000000"/>
+          <w:sz w:val="32"/>
+          <w:szCs w:val="32"/>
+        </w:rPr>
+        <w:t xml:space="preserve"> </w:t>
+      </w:r>
+      <w:r>
+        <w:rPr>
+          <w:rFonts w:ascii="Times New Roman" w:hAnsi="Times New Roman"/>
+          <w:b/>
+          <w:color w:val="000000"/>
+          <w:sz w:val="32"/>
+          <w:szCs w:val="32"/>
+        </w:rPr>
+        <w:t>О</w:t>
+      </w:r>
+      <w:proofErr w:type="gramEnd"/>
+      <w:r>
+        <w:rPr>
+          <w:rFonts w:ascii="Times New Roman" w:hAnsi="Times New Roman"/>
+          <w:b/>
+          <w:color w:val="000000"/>
+          <w:sz w:val="32"/>
+          <w:szCs w:val="32"/>
+        </w:rPr>
+        <w:t>пишите процесс создания потоков</w:t>
       </w:r>
     </w:p>
     <w:p>
@@ -743,30 +819,124 @@
           <w:color w:val="000000"/>
           <w:sz w:val="32"/>
           <w:szCs w:val="32"/>
+        </w:rPr>
+      </w:pPr>
+    </w:p>
+    <w:p>
+      <w:pPr>
+        <w:spacing w:after="160" w:line="259" w:lineRule="auto"/>
+        <w:rPr>
+          <w:rFonts w:ascii="Times New Roman" w:hAnsi="Times New Roman"/>
+          <w:color w:val="000000"/>
+          <w:sz w:val="32"/>
+          <w:szCs w:val="32"/>
+        </w:rPr>
+      </w:pPr>
+      <w:r>
+        <w:rPr>
+          <w:rFonts w:ascii="Times New Roman" w:hAnsi="Times New Roman"/>
+          <w:color w:val="000000"/>
+          <w:sz w:val="32"/>
+          <w:szCs w:val="32"/>
+        </w:rPr>
+        <w:br w:type="page"/>
+      </w:r>
+    </w:p>
+    <w:p>
+      <w:pPr>
+        <w:ind w:firstLine="851"/>
+        <w:jc w:val="both"/>
+        <w:rPr>
+          <w:rFonts w:ascii="Times New Roman" w:hAnsi="Times New Roman"/>
+          <w:b/>
+          <w:color w:val="000000"/>
+          <w:sz w:val="32"/>
+          <w:szCs w:val="32"/>
+        </w:rPr>
+      </w:pPr>
+      <w:r>
+        <w:rPr>
+          <w:rFonts w:ascii="Times New Roman" w:hAnsi="Times New Roman"/>
+          <w:b/>
+          <w:color w:val="000000"/>
+          <w:sz w:val="32"/>
+          <w:szCs w:val="32"/>
+        </w:rPr>
+        <w:lastRenderedPageBreak/>
+        <w:t>61</w:t>
+      </w:r>
+      <w:proofErr w:type="gramStart"/>
+      <w:r>
+        <w:rPr>
+          <w:rFonts w:ascii="Times New Roman" w:hAnsi="Times New Roman"/>
+          <w:b/>
+          <w:color w:val="000000"/>
+          <w:sz w:val="32"/>
+          <w:szCs w:val="32"/>
+        </w:rPr>
+        <w:t xml:space="preserve"> </w:t>
+      </w:r>
+      <w:r>
+        <w:rPr>
+          <w:rFonts w:ascii="Times New Roman" w:hAnsi="Times New Roman"/>
+          <w:b/>
+          <w:color w:val="000000"/>
+          <w:sz w:val="32"/>
+          <w:szCs w:val="32"/>
+        </w:rPr>
+        <w:t>С</w:t>
+      </w:r>
+      <w:proofErr w:type="gramEnd"/>
+      <w:r>
+        <w:rPr>
+          <w:rFonts w:ascii="Times New Roman" w:hAnsi="Times New Roman"/>
+          <w:b/>
+          <w:color w:val="000000"/>
+          <w:sz w:val="32"/>
+          <w:szCs w:val="32"/>
+        </w:rPr>
+        <w:t xml:space="preserve">оздайте приложение для изменения основных свойств компонента </w:t>
+      </w:r>
+      <w:r>
+        <w:rPr>
+          <w:rFonts w:ascii="Times New Roman" w:hAnsi="Times New Roman"/>
+          <w:b/>
+          <w:color w:val="000000"/>
+          <w:sz w:val="32"/>
+          <w:szCs w:val="32"/>
           <w:lang w:val="en-US"/>
         </w:rPr>
-      </w:pPr>
-    </w:p>
-    <w:p>
-      <w:pPr>
-        <w:spacing w:after="160" w:line="259" w:lineRule="auto"/>
-        <w:rPr>
-          <w:rFonts w:ascii="Times New Roman" w:hAnsi="Times New Roman"/>
-          <w:color w:val="000000"/>
-          <w:sz w:val="32"/>
-          <w:szCs w:val="32"/>
-          <w:lang w:val="en-US"/>
-        </w:rPr>
-      </w:pPr>
-      <w:r>
-        <w:rPr>
-          <w:rFonts w:ascii="Times New Roman" w:hAnsi="Times New Roman"/>
-          <w:color w:val="000000"/>
-          <w:sz w:val="32"/>
-          <w:szCs w:val="32"/>
-          <w:lang w:val="en-US"/>
-        </w:rPr>
-        <w:br w:type="page"/>
+        <w:t>Bevel</w:t>
+      </w:r>
+      <w:r>
+        <w:rPr>
+          <w:rFonts w:ascii="Times New Roman" w:hAnsi="Times New Roman"/>
+          <w:b/>
+          <w:color w:val="000000"/>
+          <w:sz w:val="32"/>
+          <w:szCs w:val="32"/>
+        </w:rPr>
+        <w:t>. Изменения должны отобр</w:t>
+      </w:r>
+      <w:r>
+        <w:rPr>
+          <w:rFonts w:ascii="Times New Roman" w:hAnsi="Times New Roman"/>
+          <w:b/>
+          <w:color w:val="000000"/>
+          <w:sz w:val="32"/>
+          <w:szCs w:val="32"/>
+        </w:rPr>
+        <w:t>а</w:t>
+      </w:r>
+      <w:r>
+        <w:rPr>
+          <w:rFonts w:ascii="Times New Roman" w:hAnsi="Times New Roman"/>
+          <w:b/>
+          <w:color w:val="000000"/>
+          <w:sz w:val="32"/>
+          <w:szCs w:val="32"/>
+        </w:rPr>
+        <w:t>жаться</w:t>
       </w:r>
     </w:p>
     <w:p>
@@ -778,21 +948,8 @@
           <w:color w:val="000000"/>
           <w:sz w:val="32"/>
           <w:szCs w:val="32"/>
-          <w:lang w:val="en-US"/>
-        </w:rPr>
-      </w:pPr>
-      <w:r>
-        <w:rPr>
-          <w:rFonts w:ascii="Times New Roman" w:hAnsi="Times New Roman"/>
-          <w:color w:val="000000"/>
-          <w:sz w:val="32"/>
-          <w:szCs w:val="32"/>
-        </w:rPr>
-        <w:lastRenderedPageBreak/>
-        <w:t>61</w:t>
-      </w:r>
-      <w:bookmarkStart w:id="11" w:name="_GoBack"/>
-      <w:bookmarkEnd w:id="11"/>
+        </w:rPr>
+      </w:pPr>
     </w:p>
     <w:p>
       <w:pPr>
@@ -802,7 +959,6 @@
           <w:color w:val="000000"/>
           <w:sz w:val="32"/>
           <w:szCs w:val="32"/>
-          <w:lang w:val="en-US"/>
         </w:rPr>
       </w:pPr>
     </w:p>
@@ -814,16 +970,14 @@
           <w:color w:val="000000"/>
           <w:sz w:val="32"/>
           <w:szCs w:val="32"/>
-          <w:lang w:val="en-US"/>
-        </w:rPr>
-      </w:pPr>
-      <w:r>
-        <w:rPr>
-          <w:rFonts w:ascii="Times New Roman" w:hAnsi="Times New Roman"/>
-          <w:color w:val="000000"/>
-          <w:sz w:val="32"/>
-          <w:szCs w:val="32"/>
-          <w:lang w:val="en-US"/>
+        </w:rPr>
+      </w:pPr>
+      <w:r>
+        <w:rPr>
+          <w:rFonts w:ascii="Times New Roman" w:hAnsi="Times New Roman"/>
+          <w:color w:val="000000"/>
+          <w:sz w:val="32"/>
+          <w:szCs w:val="32"/>
         </w:rPr>
         <w:br w:type="page"/>
       </w:r>
@@ -840,9 +994,11 @@
           <w:lang w:val="en-US"/>
         </w:rPr>
       </w:pPr>
-      <w:r>
-        <w:rPr>
-          <w:rFonts w:ascii="Times New Roman" w:hAnsi="Times New Roman"/>
+      <w:bookmarkStart w:id="11" w:name="_GoBack"/>
+      <w:r>
+        <w:rPr>
+          <w:rFonts w:ascii="Times New Roman" w:hAnsi="Times New Roman"/>
+          <w:b/>
           <w:color w:val="000000"/>
           <w:sz w:val="32"/>
           <w:szCs w:val="32"/>
@@ -850,7 +1006,72 @@
         <w:lastRenderedPageBreak/>
         <w:t>69</w:t>
       </w:r>
-    </w:p>
+      <w:proofErr w:type="gramStart"/>
+      <w:r>
+        <w:rPr>
+          <w:rFonts w:ascii="Times New Roman" w:hAnsi="Times New Roman"/>
+          <w:b/>
+          <w:color w:val="000000"/>
+          <w:sz w:val="32"/>
+          <w:szCs w:val="32"/>
+        </w:rPr>
+        <w:t xml:space="preserve"> </w:t>
+      </w:r>
+      <w:r>
+        <w:rPr>
+          <w:rFonts w:ascii="Times New Roman" w:hAnsi="Times New Roman"/>
+          <w:b/>
+          <w:color w:val="000000"/>
+          <w:sz w:val="32"/>
+          <w:szCs w:val="32"/>
+        </w:rPr>
+        <w:t>С</w:t>
+      </w:r>
+      <w:proofErr w:type="gramEnd"/>
+      <w:r>
+        <w:rPr>
+          <w:rFonts w:ascii="Times New Roman" w:hAnsi="Times New Roman"/>
+          <w:b/>
+          <w:color w:val="000000"/>
+          <w:sz w:val="32"/>
+          <w:szCs w:val="32"/>
+        </w:rPr>
+        <w:t>оздайте приложение для открытия, редактирования и сохранения текстового файла. Испол</w:t>
+      </w:r>
+      <w:r>
+        <w:rPr>
+          <w:rFonts w:ascii="Times New Roman" w:hAnsi="Times New Roman"/>
+          <w:b/>
+          <w:color w:val="000000"/>
+          <w:sz w:val="32"/>
+          <w:szCs w:val="32"/>
+        </w:rPr>
+        <w:t>ь</w:t>
+      </w:r>
+      <w:r>
+        <w:rPr>
+          <w:rFonts w:ascii="Times New Roman" w:hAnsi="Times New Roman"/>
+          <w:b/>
+          <w:color w:val="000000"/>
+          <w:sz w:val="32"/>
+          <w:szCs w:val="32"/>
+        </w:rPr>
+        <w:t xml:space="preserve">зуйте  компонент </w:t>
+      </w:r>
+      <w:proofErr w:type="spellStart"/>
+      <w:r>
+        <w:rPr>
+          <w:rFonts w:ascii="Times New Roman" w:hAnsi="Times New Roman"/>
+          <w:b/>
+          <w:sz w:val="32"/>
+          <w:szCs w:val="32"/>
+          <w:lang w:val="en-US"/>
+        </w:rPr>
+        <w:t>RichTextBox</w:t>
+      </w:r>
+      <w:proofErr w:type="spellEnd"/>
+    </w:p>
+    <w:bookmarkEnd w:id="11"/>
     <w:p>
       <w:pPr>
         <w:spacing w:after="160" w:line="259" w:lineRule="auto"/>
@@ -859,7 +1080,6 @@
           <w:b/>
           <w:sz w:val="28"/>
           <w:szCs w:val="28"/>
-          <w:lang w:val="en-US"/>
         </w:rPr>
       </w:pPr>
     </w:p>
@@ -957,13 +1177,41 @@
           <w:szCs w:val="28"/>
         </w:rPr>
       </w:pPr>
-      <w:r>
-        <w:rPr>
-          <w:rFonts w:ascii="Times New Roman" w:hAnsi="Times New Roman"/>
-          <w:sz w:val="28"/>
-          <w:szCs w:val="28"/>
-        </w:rPr>
-        <w:t>Албахари, Д. C# 5.0. Справочник. Полное описание языка / Д.Албахари. – М.: Вильямс, 2014.</w:t>
+      <w:proofErr w:type="spellStart"/>
+      <w:r>
+        <w:rPr>
+          <w:rFonts w:ascii="Times New Roman" w:hAnsi="Times New Roman"/>
+          <w:sz w:val="28"/>
+          <w:szCs w:val="28"/>
+        </w:rPr>
+        <w:t>Албахари</w:t>
+      </w:r>
+      <w:proofErr w:type="spellEnd"/>
+      <w:r>
+        <w:rPr>
+          <w:rFonts w:ascii="Times New Roman" w:hAnsi="Times New Roman"/>
+          <w:sz w:val="28"/>
+          <w:szCs w:val="28"/>
+        </w:rPr>
+        <w:t xml:space="preserve">, Д. C# 5.0. Справочник. Полное описание языка / </w:t>
+      </w:r>
+      <w:proofErr w:type="spellStart"/>
+      <w:r>
+        <w:rPr>
+          <w:rFonts w:ascii="Times New Roman" w:hAnsi="Times New Roman"/>
+          <w:sz w:val="28"/>
+          <w:szCs w:val="28"/>
+        </w:rPr>
+        <w:t>Д.Албахари</w:t>
+      </w:r>
+      <w:proofErr w:type="spellEnd"/>
+      <w:r>
+        <w:rPr>
+          <w:rFonts w:ascii="Times New Roman" w:hAnsi="Times New Roman"/>
+          <w:sz w:val="28"/>
+          <w:szCs w:val="28"/>
+        </w:rPr>
+        <w:t>. – М.: Вильямс, 2014.</w:t>
       </w:r>
     </w:p>
     <w:p>
@@ -986,13 +1234,77 @@
           <w:szCs w:val="28"/>
         </w:rPr>
       </w:pPr>
-      <w:r>
-        <w:rPr>
-          <w:rFonts w:ascii="Times New Roman" w:hAnsi="Times New Roman"/>
-          <w:sz w:val="28"/>
-          <w:szCs w:val="28"/>
-        </w:rPr>
-        <w:t>Лабор, В.В. Си Шарп: Создание приложений для Windows / В.В.Лабор. - Мн.: Харвест, 2003.</w:t>
+      <w:proofErr w:type="spellStart"/>
+      <w:r>
+        <w:rPr>
+          <w:rFonts w:ascii="Times New Roman" w:hAnsi="Times New Roman"/>
+          <w:sz w:val="28"/>
+          <w:szCs w:val="28"/>
+        </w:rPr>
+        <w:t>Лабор</w:t>
+      </w:r>
+      <w:proofErr w:type="spellEnd"/>
+      <w:r>
+        <w:rPr>
+          <w:rFonts w:ascii="Times New Roman" w:hAnsi="Times New Roman"/>
+          <w:sz w:val="28"/>
+          <w:szCs w:val="28"/>
+        </w:rPr>
+        <w:t xml:space="preserve">, В.В. Си Шарп: Создание приложений для </w:t>
+      </w:r>
+      <w:proofErr w:type="spellStart"/>
+      <w:r>
+        <w:rPr>
+          <w:rFonts w:ascii="Times New Roman" w:hAnsi="Times New Roman"/>
+          <w:sz w:val="28"/>
+          <w:szCs w:val="28"/>
+        </w:rPr>
+        <w:t>Windows</w:t>
+      </w:r>
+      <w:proofErr w:type="spellEnd"/>
+      <w:r>
+        <w:rPr>
+          <w:rFonts w:ascii="Times New Roman" w:hAnsi="Times New Roman"/>
+          <w:sz w:val="28"/>
+          <w:szCs w:val="28"/>
+        </w:rPr>
+        <w:t xml:space="preserve"> / </w:t>
+      </w:r>
+      <w:proofErr w:type="spellStart"/>
+      <w:r>
+        <w:rPr>
+          <w:rFonts w:ascii="Times New Roman" w:hAnsi="Times New Roman"/>
+          <w:sz w:val="28"/>
+          <w:szCs w:val="28"/>
+        </w:rPr>
+        <w:t>В.В.Лабор</w:t>
+      </w:r>
+      <w:proofErr w:type="spellEnd"/>
+      <w:r>
+        <w:rPr>
+          <w:rFonts w:ascii="Times New Roman" w:hAnsi="Times New Roman"/>
+          <w:sz w:val="28"/>
+          <w:szCs w:val="28"/>
+        </w:rPr>
+        <w:t xml:space="preserve">. - Мн.: </w:t>
+      </w:r>
+      <w:proofErr w:type="spellStart"/>
+      <w:r>
+        <w:rPr>
+          <w:rFonts w:ascii="Times New Roman" w:hAnsi="Times New Roman"/>
+          <w:sz w:val="28"/>
+          <w:szCs w:val="28"/>
+        </w:rPr>
+        <w:t>Харвест</w:t>
+      </w:r>
+      <w:proofErr w:type="spellEnd"/>
+      <w:r>
+        <w:rPr>
+          <w:rFonts w:ascii="Times New Roman" w:hAnsi="Times New Roman"/>
+          <w:sz w:val="28"/>
+          <w:szCs w:val="28"/>
+        </w:rPr>
+        <w:t>, 2003.</w:t>
       </w:r>
     </w:p>
     <w:p>
@@ -1015,13 +1327,41 @@
           <w:szCs w:val="28"/>
         </w:rPr>
       </w:pPr>
-      <w:r>
-        <w:rPr>
-          <w:rFonts w:ascii="Times New Roman" w:hAnsi="Times New Roman"/>
-          <w:sz w:val="28"/>
-          <w:szCs w:val="28"/>
-        </w:rPr>
-        <w:t xml:space="preserve">Павловская, Т.А С#. Программирование на языке высокого уровня / Т.А.Павловская. - СПб: Питер, 2014. </w:t>
+      <w:proofErr w:type="gramStart"/>
+      <w:r>
+        <w:rPr>
+          <w:rFonts w:ascii="Times New Roman" w:hAnsi="Times New Roman"/>
+          <w:sz w:val="28"/>
+          <w:szCs w:val="28"/>
+        </w:rPr>
+        <w:t>Павловская</w:t>
+      </w:r>
+      <w:proofErr w:type="gramEnd"/>
+      <w:r>
+        <w:rPr>
+          <w:rFonts w:ascii="Times New Roman" w:hAnsi="Times New Roman"/>
+          <w:sz w:val="28"/>
+          <w:szCs w:val="28"/>
+        </w:rPr>
+        <w:t xml:space="preserve">, Т.А С#. Программирование на языке высокого уровня / </w:t>
+      </w:r>
+      <w:proofErr w:type="spellStart"/>
+      <w:r>
+        <w:rPr>
+          <w:rFonts w:ascii="Times New Roman" w:hAnsi="Times New Roman"/>
+          <w:sz w:val="28"/>
+          <w:szCs w:val="28"/>
+        </w:rPr>
+        <w:t>Т.А.Павловская</w:t>
+      </w:r>
+      <w:proofErr w:type="spellEnd"/>
+      <w:r>
+        <w:rPr>
+          <w:rFonts w:ascii="Times New Roman" w:hAnsi="Times New Roman"/>
+          <w:sz w:val="28"/>
+          <w:szCs w:val="28"/>
+        </w:rPr>
+        <w:t xml:space="preserve">. - СПб: Питер, 2014. </w:t>
       </w:r>
     </w:p>
     <w:p>
@@ -1050,7 +1390,25 @@
           <w:sz w:val="28"/>
           <w:szCs w:val="28"/>
         </w:rPr>
-        <w:t>Фролов, А.В. Визуальное проектирование приложений С# / А.В.Фролов. - М: КУДИЦ - ОБРАЗ, 2003.</w:t>
+        <w:t xml:space="preserve">Фролов, А.В. Визуальное проектирование приложений С# / </w:t>
+      </w:r>
+      <w:proofErr w:type="spellStart"/>
+      <w:r>
+        <w:rPr>
+          <w:rFonts w:ascii="Times New Roman" w:hAnsi="Times New Roman"/>
+          <w:sz w:val="28"/>
+          <w:szCs w:val="28"/>
+        </w:rPr>
+        <w:t>А.В.Фролов</w:t>
+      </w:r>
+      <w:proofErr w:type="spellEnd"/>
+      <w:r>
+        <w:rPr>
+          <w:rFonts w:ascii="Times New Roman" w:hAnsi="Times New Roman"/>
+          <w:sz w:val="28"/>
+          <w:szCs w:val="28"/>
+        </w:rPr>
+        <w:t>. - М: КУДИЦ - ОБРАЗ, 2003.</w:t>
       </w:r>
     </w:p>
     <w:p>
@@ -1073,13 +1431,59 @@
           <w:szCs w:val="28"/>
         </w:rPr>
       </w:pPr>
-      <w:r>
-        <w:rPr>
-          <w:rFonts w:ascii="Times New Roman" w:hAnsi="Times New Roman"/>
-          <w:sz w:val="28"/>
-          <w:szCs w:val="28"/>
-        </w:rPr>
-        <w:t>Фленов, М. Библия С# / М.Фленов. - СПб.: Питер, 2011.</w:t>
+      <w:proofErr w:type="spellStart"/>
+      <w:r>
+        <w:rPr>
+          <w:rFonts w:ascii="Times New Roman" w:hAnsi="Times New Roman"/>
+          <w:sz w:val="28"/>
+          <w:szCs w:val="28"/>
+        </w:rPr>
+        <w:t>Фленов</w:t>
+      </w:r>
+      <w:proofErr w:type="spellEnd"/>
+      <w:r>
+        <w:rPr>
+          <w:rFonts w:ascii="Times New Roman" w:hAnsi="Times New Roman"/>
+          <w:sz w:val="28"/>
+          <w:szCs w:val="28"/>
+        </w:rPr>
+        <w:t xml:space="preserve">, М. Библия С# / </w:t>
+      </w:r>
+      <w:proofErr w:type="spellStart"/>
+      <w:r>
+        <w:rPr>
+          <w:rFonts w:ascii="Times New Roman" w:hAnsi="Times New Roman"/>
+          <w:sz w:val="28"/>
+          <w:szCs w:val="28"/>
+        </w:rPr>
+        <w:t>М.Фленов</w:t>
+      </w:r>
+      <w:proofErr w:type="spellEnd"/>
+      <w:r>
+        <w:rPr>
+          <w:rFonts w:ascii="Times New Roman" w:hAnsi="Times New Roman"/>
+          <w:sz w:val="28"/>
+          <w:szCs w:val="28"/>
+        </w:rPr>
+        <w:t>. - СПб</w:t>
+      </w:r>
+      <w:proofErr w:type="gramStart"/>
+      <w:r>
+        <w:rPr>
+          <w:rFonts w:ascii="Times New Roman" w:hAnsi="Times New Roman"/>
+          <w:sz w:val="28"/>
+          <w:szCs w:val="28"/>
+        </w:rPr>
+        <w:t xml:space="preserve">.: </w:t>
+      </w:r>
+      <w:proofErr w:type="gramEnd"/>
+      <w:r>
+        <w:rPr>
+          <w:rFonts w:ascii="Times New Roman" w:hAnsi="Times New Roman"/>
+          <w:sz w:val="28"/>
+          <w:szCs w:val="28"/>
+        </w:rPr>
+        <w:t>Питер, 2011.</w:t>
       </w:r>
     </w:p>
     <w:p>
@@ -1161,7 +1565,7 @@
           <w:rPr>
             <w:noProof/>
           </w:rPr>
-          <w:t>4</w:t>
+          <w:t>5</w:t>
         </w:r>
         <w:r>
           <w:fldChar w:fldCharType="end"/>
@@ -3153,7 +3557,7 @@
   <a:extraClrSchemeLst/>
   <a:extLst>
     <a:ext uri="{05A4C25C-085E-4340-85A3-A5531E510DB2}">
-      <thm15:themeFamily xmlns:thm15="http://schemas.microsoft.com/office/thememl/2012/main" xmlns="" name="Office Theme" id="{62F939B6-93AF-4DB8-9C6B-D6C7DFDC589F}" vid="{4A3C46E8-61CC-4603-A589-7422A47A8E4A}"/>
+      <thm15:themeFamily xmlns="" xmlns:thm15="http://schemas.microsoft.com/office/thememl/2012/main" name="Office Theme" id="{62F939B6-93AF-4DB8-9C6B-D6C7DFDC589F}" vid="{4A3C46E8-61CC-4603-A589-7422A47A8E4A}"/>
     </a:ext>
   </a:extLst>
 </a:theme>

</xml_diff>

<commit_message>
AUTO FROM WORK 24.02.2022 16:54:00,70
</commit_message>
<xml_diff>
--- a/2-kurs/2-2/Конструирование_программ_и_языки_программирования_№2/listopadova/Контрольная работа 2 вариант 21.docx
+++ b/2-kurs/2-2/Конструирование_программ_и_языки_программирования_№2/listopadova/Контрольная работа 2 вариант 21.docx
@@ -715,7 +715,6 @@
           <w:color w:val="000000"/>
           <w:sz w:val="32"/>
           <w:szCs w:val="32"/>
-          <w:lang w:val="en-US"/>
         </w:rPr>
       </w:pPr>
     </w:p>
@@ -9727,9 +9726,144 @@
           <w:color w:val="000000"/>
           <w:sz w:val="32"/>
           <w:szCs w:val="32"/>
-          <w:lang w:val="en-US"/>
-        </w:rPr>
-      </w:pPr>
+        </w:rPr>
+      </w:pPr>
+    </w:p>
+    <w:p>
+      <w:pPr>
+        <w:spacing w:after="0" w:line="240" w:lineRule="auto"/>
+        <w:ind w:firstLine="567"/>
+        <w:jc w:val="both"/>
+        <w:rPr>
+          <w:rFonts w:ascii="Times New Roman" w:eastAsia="Times New Roman" w:hAnsi="Times New Roman"/>
+          <w:sz w:val="24"/>
+          <w:szCs w:val="24"/>
+          <w:lang w:eastAsia="ru-RU"/>
+        </w:rPr>
+      </w:pPr>
+      <w:r>
+        <w:rPr>
+          <w:rFonts w:ascii="Times New Roman" w:eastAsia="Times New Roman" w:hAnsi="Times New Roman"/>
+          <w:sz w:val="24"/>
+          <w:szCs w:val="24"/>
+          <w:lang w:eastAsia="ru-RU"/>
+        </w:rPr>
+        <w:t>Если говорить простым языком, то поток — это некая независимая последовательность инструкций для выполнения того или иного действия в программе. В одном конкретном потоке выполняется одна конкретная последовательность действий.</w:t>
+      </w:r>
+      <w:r>
+        <w:rPr>
+          <w:rFonts w:ascii="Times New Roman" w:eastAsia="Times New Roman" w:hAnsi="Times New Roman"/>
+          <w:sz w:val="24"/>
+          <w:szCs w:val="24"/>
+          <w:lang w:eastAsia="ru-RU"/>
+        </w:rPr>
+        <w:br/>
+        <w:t xml:space="preserve">Совокупность </w:t>
+      </w:r>
+      <w:proofErr w:type="gramStart"/>
+      <w:r>
+        <w:rPr>
+          <w:rFonts w:ascii="Times New Roman" w:eastAsia="Times New Roman" w:hAnsi="Times New Roman"/>
+          <w:sz w:val="24"/>
+          <w:szCs w:val="24"/>
+          <w:lang w:eastAsia="ru-RU"/>
+        </w:rPr>
+        <w:t>таких потоков, выполняемых в программе параллельно называется</w:t>
+      </w:r>
+      <w:proofErr w:type="gramEnd"/>
+      <w:r>
+        <w:rPr>
+          <w:rFonts w:ascii="Times New Roman" w:eastAsia="Times New Roman" w:hAnsi="Times New Roman"/>
+          <w:sz w:val="24"/>
+          <w:szCs w:val="24"/>
+          <w:lang w:eastAsia="ru-RU"/>
+        </w:rPr>
+        <w:t xml:space="preserve"> </w:t>
+      </w:r>
+      <w:proofErr w:type="spellStart"/>
+      <w:r>
+        <w:rPr>
+          <w:rFonts w:ascii="Times New Roman" w:eastAsia="Times New Roman" w:hAnsi="Times New Roman"/>
+          <w:sz w:val="24"/>
+          <w:szCs w:val="24"/>
+          <w:lang w:eastAsia="ru-RU"/>
+        </w:rPr>
+        <w:t>многопоточностью</w:t>
+      </w:r>
+      <w:proofErr w:type="spellEnd"/>
+      <w:r>
+        <w:rPr>
+          <w:rFonts w:ascii="Times New Roman" w:eastAsia="Times New Roman" w:hAnsi="Times New Roman"/>
+          <w:sz w:val="24"/>
+          <w:szCs w:val="24"/>
+          <w:lang w:eastAsia="ru-RU"/>
+        </w:rPr>
+        <w:t xml:space="preserve"> программы.</w:t>
+      </w:r>
+    </w:p>
+    <w:p>
+      <w:pPr>
+        <w:spacing w:after="0" w:line="240" w:lineRule="auto"/>
+        <w:ind w:firstLine="567"/>
+        <w:jc w:val="both"/>
+        <w:rPr>
+          <w:rFonts w:ascii="Times New Roman" w:eastAsia="Times New Roman" w:hAnsi="Times New Roman"/>
+          <w:sz w:val="24"/>
+          <w:szCs w:val="24"/>
+          <w:lang w:eastAsia="ru-RU"/>
+        </w:rPr>
+      </w:pPr>
+      <w:r>
+        <w:rPr>
+          <w:rFonts w:ascii="Times New Roman" w:eastAsia="Times New Roman" w:hAnsi="Times New Roman"/>
+          <w:sz w:val="24"/>
+          <w:szCs w:val="24"/>
+          <w:lang w:eastAsia="ru-RU"/>
+        </w:rPr>
+        <w:t>Следует также запомнить, что в действительности потоки выполняются всё-таки не совсем параллельно. Дело в том, что процессор физически не может обрабатывать параллельно несколько инструкций или процессов. Однако его вычислительной мощи хватает настолько, что он может выполнять все операции по небольшому фрагменту по очереди, отводя на каждый такой фрагмент по очень маленькому кусочку времени, настолько, что кажется, будто все процессы в компьютере выполняются параллельно.</w:t>
+      </w:r>
+    </w:p>
+    <w:p>
+      <w:pPr>
+        <w:spacing w:after="0" w:line="240" w:lineRule="auto"/>
+        <w:ind w:firstLine="567"/>
+        <w:jc w:val="both"/>
+        <w:rPr>
+          <w:rFonts w:ascii="Times New Roman" w:eastAsia="Times New Roman" w:hAnsi="Times New Roman"/>
+          <w:sz w:val="24"/>
+          <w:szCs w:val="24"/>
+          <w:lang w:eastAsia="ru-RU"/>
+        </w:rPr>
+      </w:pPr>
+      <w:r>
+        <w:rPr>
+          <w:rFonts w:ascii="Times New Roman" w:eastAsia="Times New Roman" w:hAnsi="Times New Roman"/>
+          <w:sz w:val="24"/>
+          <w:szCs w:val="24"/>
+          <w:lang w:eastAsia="ru-RU"/>
+        </w:rPr>
+        <w:t xml:space="preserve">Точно такая же ситуация происходит и с потоками. Если в программе имеется 3 потока, то сначала выполняется кусочек кода из одного потока, потом кусочек кода из другого, затем — из третьего, после чего процессор снова переходит к </w:t>
+      </w:r>
+      <w:proofErr w:type="gramStart"/>
+      <w:r>
+        <w:rPr>
+          <w:rFonts w:ascii="Times New Roman" w:eastAsia="Times New Roman" w:hAnsi="Times New Roman"/>
+          <w:sz w:val="24"/>
+          <w:szCs w:val="24"/>
+          <w:lang w:eastAsia="ru-RU"/>
+        </w:rPr>
+        <w:t>какому-либо</w:t>
+      </w:r>
+      <w:proofErr w:type="gramEnd"/>
+      <w:r>
+        <w:rPr>
+          <w:rFonts w:ascii="Times New Roman" w:eastAsia="Times New Roman" w:hAnsi="Times New Roman"/>
+          <w:sz w:val="24"/>
+          <w:szCs w:val="24"/>
+          <w:lang w:eastAsia="ru-RU"/>
+        </w:rPr>
+        <w:t xml:space="preserve"> из двух других потоков. Выбор, какой поток необходимо назначить для выполнения в данный момент остаётся за процессором. Происходит это в доли миллисекунд, поэтому происходит ощущение параллельной работы потоков.</w:t>
+      </w:r>
     </w:p>
     <w:p>
       <w:pPr>
@@ -9739,54 +9873,25 @@
         <w:jc w:val="both"/>
       </w:pPr>
       <w:r>
-        <w:t xml:space="preserve">Одним из ключевых аспектов в современном программировании является </w:t>
+        <w:t xml:space="preserve">Основной функционал для использования потоков в приложении сосредоточен в пространстве имен </w:t>
       </w:r>
       <w:proofErr w:type="spellStart"/>
       <w:r>
         <w:rPr>
           <w:rStyle w:val="b"/>
         </w:rPr>
-        <w:t>многопоточность</w:t>
-      </w:r>
-      <w:proofErr w:type="spellEnd"/>
-      <w:r>
-        <w:t xml:space="preserve">. Ключевым понятием при работе с </w:t>
-      </w:r>
-      <w:proofErr w:type="spellStart"/>
-      <w:r>
-        <w:t>многоопоточностью</w:t>
-      </w:r>
-      <w:proofErr w:type="spellEnd"/>
-      <w:r>
-        <w:t xml:space="preserve"> является поток. Поток </w:t>
-      </w:r>
-      <w:proofErr w:type="spellStart"/>
-      <w:r>
-        <w:t>предствляет</w:t>
-      </w:r>
-      <w:proofErr w:type="spellEnd"/>
-      <w:r>
-        <w:t xml:space="preserve"> некоторую часть кода программы. При выполнении программы каждому потоку выделяется определенный квант времени. И при помощи </w:t>
-      </w:r>
-      <w:proofErr w:type="spellStart"/>
-      <w:r>
-        <w:t>многопоточности</w:t>
-      </w:r>
-      <w:proofErr w:type="spellEnd"/>
-      <w:r>
-        <w:t xml:space="preserve"> мы можем выделить в приложении несколько потоков, которые будут выполнять различные задачи одновременно. Если у нас, допустим, графическое приложение, которое посылает запрос к какому-нибудь серверу или считывает и обрабатывает огромный файл, то без </w:t>
-      </w:r>
-      <w:proofErr w:type="spellStart"/>
-      <w:r>
-        <w:t>многопоточности</w:t>
-      </w:r>
-      <w:proofErr w:type="spellEnd"/>
-      <w:r>
-        <w:t xml:space="preserve"> у нас бы блокировался графический интерфейс на время выполнения задачи. А благодаря потокам мы можем выделить отправку запроса или любую другую задачу, которая может долго обрабатываться, в отдельный поток. Поэтому, к примеру, клиент-серверные приложения (и не только они) практически не мыслимы без </w:t>
-      </w:r>
-      <w:proofErr w:type="spellStart"/>
-      <w:r>
-        <w:t>многопоточности</w:t>
+        <w:t>System.Threading</w:t>
+      </w:r>
+      <w:proofErr w:type="spellEnd"/>
+      <w:r>
+        <w:t xml:space="preserve">. В нем определен класс, представляющий отдельный поток - класс </w:t>
+      </w:r>
+      <w:proofErr w:type="spellStart"/>
+      <w:r>
+        <w:rPr>
+          <w:rStyle w:val="b"/>
+        </w:rPr>
+        <w:t>Thread</w:t>
       </w:r>
       <w:proofErr w:type="spellEnd"/>
       <w:r>
@@ -9801,48 +9906,20 @@
         <w:jc w:val="both"/>
       </w:pPr>
       <w:r>
-        <w:t xml:space="preserve">Основной функционал для использования потоков в приложении сосредоточен в пространстве имен </w:t>
-      </w:r>
-      <w:proofErr w:type="spellStart"/>
-      <w:r>
-        <w:rPr>
-          <w:rStyle w:val="b"/>
-        </w:rPr>
-        <w:t>System.Threading</w:t>
-      </w:r>
-      <w:proofErr w:type="spellEnd"/>
-      <w:r>
-        <w:t xml:space="preserve">. В нем определен класс, представляющий отдельный поток - класс </w:t>
-      </w:r>
-      <w:proofErr w:type="spellStart"/>
-      <w:r>
-        <w:rPr>
-          <w:rStyle w:val="b"/>
-        </w:rPr>
+        <w:t xml:space="preserve">Класс </w:t>
+      </w:r>
+      <w:proofErr w:type="spellStart"/>
+      <w:r>
         <w:t>Thread</w:t>
       </w:r>
       <w:proofErr w:type="spellEnd"/>
       <w:r>
-        <w:t>.</w:t>
-      </w:r>
-    </w:p>
-    <w:p>
-      <w:pPr>
-        <w:pStyle w:val="a6"/>
-        <w:spacing w:before="0" w:beforeAutospacing="0" w:after="0" w:afterAutospacing="0"/>
-        <w:ind w:firstLine="567"/>
-        <w:jc w:val="both"/>
-      </w:pPr>
-      <w:r>
-        <w:t xml:space="preserve">Класс </w:t>
-      </w:r>
-      <w:proofErr w:type="spellStart"/>
-      <w:r>
-        <w:t>Thread</w:t>
-      </w:r>
-      <w:proofErr w:type="spellEnd"/>
-      <w:r>
-        <w:t xml:space="preserve"> определяет ряд методов и свойств, которые позволяют управлять потоком и получать информацию о нем. Основные свойства класса:</w:t>
+        <w:t xml:space="preserve"> определяет ряд методов и свойств, которые позволяют управлять потоком и получать информацию о нем. Основные свойств</w:t>
+      </w:r>
+      <w:bookmarkStart w:id="11" w:name="_GoBack"/>
+      <w:bookmarkEnd w:id="11"/>
+      <w:r>
+        <w:t>а класса:</w:t>
       </w:r>
     </w:p>
     <w:p>
@@ -10242,6 +10319,7 @@
         <w:rPr>
           <w:rStyle w:val="b"/>
         </w:rPr>
+        <w:lastRenderedPageBreak/>
         <w:t>StopRequested</w:t>
       </w:r>
       <w:proofErr w:type="spellEnd"/>
@@ -10322,7 +10400,6 @@
         <w:rPr>
           <w:rStyle w:val="b"/>
         </w:rPr>
-        <w:lastRenderedPageBreak/>
         <w:t>WaitSleepJoin</w:t>
       </w:r>
       <w:proofErr w:type="spellEnd"/>
@@ -10516,15 +10593,7 @@
         <w:rPr>
           <w:rStyle w:val="b"/>
         </w:rPr>
-        <w:t>GetD</w:t>
-      </w:r>
-      <w:bookmarkStart w:id="11" w:name="_GoBack"/>
-      <w:bookmarkEnd w:id="11"/>
-      <w:r>
-        <w:rPr>
-          <w:rStyle w:val="b"/>
-        </w:rPr>
-        <w:t>omainID</w:t>
+        <w:t>GetDomainID</w:t>
       </w:r>
       <w:proofErr w:type="spellEnd"/>
       <w:r>
@@ -13637,7 +13706,7 @@
   <a:extraClrSchemeLst/>
   <a:extLst>
     <a:ext uri="{05A4C25C-085E-4340-85A3-A5531E510DB2}">
-      <thm15:themeFamily xmlns:thm15="http://schemas.microsoft.com/office/thememl/2012/main" xmlns="" name="Office Theme" id="{62F939B6-93AF-4DB8-9C6B-D6C7DFDC589F}" vid="{4A3C46E8-61CC-4603-A589-7422A47A8E4A}"/>
+      <thm15:themeFamily xmlns="" xmlns:thm15="http://schemas.microsoft.com/office/thememl/2012/main" name="Office Theme" id="{62F939B6-93AF-4DB8-9C6B-D6C7DFDC589F}" vid="{4A3C46E8-61CC-4603-A589-7422A47A8E4A}"/>
     </a:ext>
   </a:extLst>
 </a:theme>

</xml_diff>